<commit_message>
Insert figures to doc
</commit_message>
<xml_diff>
--- a/documentation/report_nips.docx
+++ b/documentation/report_nips.docx
@@ -1224,69 +1224,123 @@
         <w:t xml:space="preserve"> The hyperparameters used for optimizing were the number of cells in the LSTM layers, the value of dropout layers, and the batch size used for the training.</w:t>
       </w:r>
     </w:p>
+    <w:p>
+      <w:r>
+        <w:rPr>
+          <w:noProof/>
+        </w:rPr>
+        <w:drawing>
+          <wp:inline distT="0" distB="0" distL="0" distR="0" wp14:anchorId="64F7B7FE" wp14:editId="0581661C">
+            <wp:extent cx="5029200" cy="1687195"/>
+            <wp:effectExtent l="0" t="0" r="0" b="8255"/>
+            <wp:docPr id="1" name="Kép 1"/>
+            <wp:cNvGraphicFramePr>
+              <a:graphicFrameLocks xmlns:a="http://schemas.openxmlformats.org/drawingml/2006/main" noChangeAspect="1"/>
+            </wp:cNvGraphicFramePr>
+            <a:graphic xmlns:a="http://schemas.openxmlformats.org/drawingml/2006/main">
+              <a:graphicData uri="http://schemas.openxmlformats.org/drawingml/2006/picture">
+                <pic:pic xmlns:pic="http://schemas.openxmlformats.org/drawingml/2006/picture">
+                  <pic:nvPicPr>
+                    <pic:cNvPr id="1" name="lstm_model.png"/>
+                    <pic:cNvPicPr/>
+                  </pic:nvPicPr>
+                  <pic:blipFill>
+                    <a:blip r:embed="rId14"/>
+                    <a:stretch>
+                      <a:fillRect/>
+                    </a:stretch>
+                  </pic:blipFill>
+                  <pic:spPr>
+                    <a:xfrm>
+                      <a:off x="0" y="0"/>
+                      <a:ext cx="5029200" cy="1687195"/>
+                    </a:xfrm>
+                    <a:prstGeom prst="rect">
+                      <a:avLst/>
+                    </a:prstGeom>
+                  </pic:spPr>
+                </pic:pic>
+              </a:graphicData>
+            </a:graphic>
+          </wp:inline>
+        </w:drawing>
+      </w:r>
+    </w:p>
+    <w:p>
+      <w:pPr>
+        <w:jc w:val="center"/>
+      </w:pPr>
+      <w:r>
+        <w:t>Figure 1: Structure of the model</w:t>
+      </w:r>
+    </w:p>
+    <w:p>
+      <w:pPr>
+        <w:jc w:val="center"/>
+      </w:pPr>
+    </w:p>
+    <w:p>
+      <w:r>
+        <w:lastRenderedPageBreak/>
+        <w:t xml:space="preserve">If we want to test the network we can call the </w:t>
+      </w:r>
+      <w:proofErr w:type="spellStart"/>
+      <w:r>
+        <w:t>test_</w:t>
+      </w:r>
+      <w:proofErr w:type="gramStart"/>
+      <w:r>
+        <w:t>data</w:t>
+      </w:r>
+      <w:proofErr w:type="spellEnd"/>
+      <w:r>
+        <w:t>(</w:t>
+      </w:r>
+      <w:proofErr w:type="gramEnd"/>
+      <w:r>
+        <w:t>) function. It reads one of the previously trained networks (the last one by default), chooses a random comment from the data set, then generates 400 additional character based on that comment. The iteration parameter of the function determines which model to load from 0-9, where 9 is the one which we trained for the most epochs.</w:t>
+      </w:r>
+    </w:p>
     <w:p/>
     <w:p>
       <w:r>
-        <w:t xml:space="preserve">If we want to test the network we can call the </w:t>
-      </w:r>
-      <w:proofErr w:type="spellStart"/>
-      <w:r>
-        <w:t>test_</w:t>
+        <w:t xml:space="preserve">If you don't want to do both training and testing, you have to comment one of the above </w:t>
       </w:r>
       <w:proofErr w:type="gramStart"/>
       <w:r>
-        <w:t>data</w:t>
-      </w:r>
-      <w:proofErr w:type="spellEnd"/>
-      <w:r>
-        <w:t>(</w:t>
+        <w:t>function</w:t>
       </w:r>
       <w:proofErr w:type="gramEnd"/>
       <w:r>
-        <w:t>) function. It reads one of the previously trained networks (the last one by default), chooses a random comment from the data set, then generates 400 additional character based on that comment. The iteration parameter of the function determines which model to load from 0-9, where 9 is the one which we trained for the most epochs.</w:t>
+        <w:t xml:space="preserve"> calls at the end of the </w:t>
+      </w:r>
+      <w:r>
+        <w:rPr>
+          <w:i/>
+        </w:rPr>
+        <w:t>character_based_lstm_learning.py file</w:t>
+      </w:r>
+      <w:r>
+        <w:t xml:space="preserve"> and running it like that.</w:t>
       </w:r>
     </w:p>
     <w:p/>
     <w:p>
       <w:r>
-        <w:t xml:space="preserve">If you don't want to do both training and testing, you have to comment one of the above </w:t>
-      </w:r>
-      <w:proofErr w:type="gramStart"/>
-      <w:r>
-        <w:t>function</w:t>
-      </w:r>
-      <w:proofErr w:type="gramEnd"/>
-      <w:r>
-        <w:t xml:space="preserve"> calls at the end of the </w:t>
-      </w:r>
-      <w:r>
-        <w:rPr>
-          <w:i/>
-        </w:rPr>
-        <w:t>character_based_lstm_learning.py file</w:t>
-      </w:r>
-      <w:r>
-        <w:t xml:space="preserve"> and running it like that.</w:t>
+        <w:t>The generated output of the final model is far away from being meaningful. It was generated from a random comment chosen from the dataset.</w:t>
       </w:r>
     </w:p>
     <w:p/>
     <w:p>
-      <w:r>
-        <w:t>The generated output of the final model is far away from being meaningful. It was generated from a random comment chosen from the dataset.</w:t>
-      </w:r>
-    </w:p>
-    <w:p/>
-    <w:p>
-      <w:pPr>
-        <w:rPr>
-          <w:rStyle w:val="Erskiemels"/>
-        </w:rPr>
-      </w:pPr>
-      <w:r>
-        <w:rPr>
-          <w:rStyle w:val="Erskiemels"/>
-        </w:rPr>
-        <w:lastRenderedPageBreak/>
+      <w:pPr>
+        <w:rPr>
+          <w:rStyle w:val="Erskiemels"/>
+        </w:rPr>
+      </w:pPr>
+      <w:r>
+        <w:rPr>
+          <w:rStyle w:val="Erskiemels"/>
+        </w:rPr>
         <w:t xml:space="preserve">Well (awkward pause) we have a lot to </w:t>
       </w:r>
       <w:proofErr w:type="spellStart"/>
@@ -2243,6 +2297,7 @@
     <w:p/>
     <w:p>
       <w:r>
+        <w:lastRenderedPageBreak/>
         <w:t xml:space="preserve">The </w:t>
       </w:r>
       <w:r>
@@ -2276,51 +2331,112 @@
         <w:t>.</w:t>
       </w:r>
     </w:p>
+    <w:p>
+      <w:bookmarkStart w:id="0" w:name="_GoBack"/>
+      <w:bookmarkEnd w:id="0"/>
+    </w:p>
+    <w:p>
+      <w:pPr>
+        <w:jc w:val="center"/>
+      </w:pPr>
+      <w:r>
+        <w:rPr>
+          <w:noProof/>
+        </w:rPr>
+        <w:drawing>
+          <wp:inline distT="0" distB="0" distL="0" distR="0" wp14:anchorId="7AB3E857" wp14:editId="6B882C25">
+            <wp:extent cx="5029200" cy="1830705"/>
+            <wp:effectExtent l="0" t="0" r="0" b="0"/>
+            <wp:docPr id="2" name="Kép 2"/>
+            <wp:cNvGraphicFramePr>
+              <a:graphicFrameLocks xmlns:a="http://schemas.openxmlformats.org/drawingml/2006/main" noChangeAspect="1"/>
+            </wp:cNvGraphicFramePr>
+            <a:graphic xmlns:a="http://schemas.openxmlformats.org/drawingml/2006/main">
+              <a:graphicData uri="http://schemas.openxmlformats.org/drawingml/2006/picture">
+                <pic:pic xmlns:pic="http://schemas.openxmlformats.org/drawingml/2006/picture">
+                  <pic:nvPicPr>
+                    <pic:cNvPr id="2" name="lstm_model_2.png"/>
+                    <pic:cNvPicPr/>
+                  </pic:nvPicPr>
+                  <pic:blipFill>
+                    <a:blip r:embed="rId15"/>
+                    <a:stretch>
+                      <a:fillRect/>
+                    </a:stretch>
+                  </pic:blipFill>
+                  <pic:spPr>
+                    <a:xfrm>
+                      <a:off x="0" y="0"/>
+                      <a:ext cx="5029200" cy="1830705"/>
+                    </a:xfrm>
+                    <a:prstGeom prst="rect">
+                      <a:avLst/>
+                    </a:prstGeom>
+                  </pic:spPr>
+                </pic:pic>
+              </a:graphicData>
+            </a:graphic>
+          </wp:inline>
+        </w:drawing>
+      </w:r>
+    </w:p>
+    <w:p>
+      <w:pPr>
+        <w:jc w:val="center"/>
+      </w:pPr>
+      <w:r>
+        <w:t>Figure 2: Structure of the model</w:t>
+      </w:r>
+    </w:p>
+    <w:p>
+      <w:pPr>
+        <w:jc w:val="center"/>
+      </w:pPr>
+    </w:p>
+    <w:p>
+      <w:r>
+        <w:t>After training the model for 100 epochs, it generated the following sentence:</w:t>
+      </w:r>
+    </w:p>
     <w:p/>
     <w:p>
-      <w:r>
-        <w:t>After training the model for 100 epochs, it generated the following sentence:</w:t>
+      <w:pPr>
+        <w:rPr>
+          <w:rStyle w:val="Erskiemels"/>
+        </w:rPr>
+      </w:pPr>
+      <w:r>
+        <w:rPr>
+          <w:rStyle w:val="Erskiemels"/>
+        </w:rPr>
+        <w:t xml:space="preserve">Honestly, the camera has always blown my mind. It creates a lasting picture of something that happens in the real world, and </w:t>
+      </w:r>
+      <w:proofErr w:type="gramStart"/>
+      <w:r>
+        <w:rPr>
+          <w:rStyle w:val="Erskiemels"/>
+        </w:rPr>
+        <w:t>definitely a</w:t>
+      </w:r>
+      <w:proofErr w:type="gramEnd"/>
+      <w:r>
+        <w:rPr>
+          <w:rStyle w:val="Erskiemels"/>
+        </w:rPr>
+        <w:t xml:space="preserve"> memorable jump level all the calculated stuff now there’s a reason it still holds up after all these years from just a spoiler of a little times and</w:t>
       </w:r>
     </w:p>
     <w:p/>
     <w:p>
-      <w:pPr>
-        <w:rPr>
-          <w:rStyle w:val="Erskiemels"/>
-        </w:rPr>
-      </w:pPr>
-      <w:r>
-        <w:rPr>
-          <w:rStyle w:val="Erskiemels"/>
-        </w:rPr>
-        <w:t xml:space="preserve">Honestly, the camera has always blown my mind. It creates a lasting picture of something that happens in the real world, and </w:t>
+      <w:r>
+        <w:t xml:space="preserve">The first few words are </w:t>
       </w:r>
       <w:proofErr w:type="gramStart"/>
       <w:r>
-        <w:rPr>
-          <w:rStyle w:val="Erskiemels"/>
-        </w:rPr>
-        <w:t>definitely a</w:t>
+        <w:t>given,</w:t>
       </w:r>
       <w:proofErr w:type="gramEnd"/>
       <w:r>
-        <w:rPr>
-          <w:rStyle w:val="Erskiemels"/>
-        </w:rPr>
-        <w:t xml:space="preserve"> memorable jump level all the calculated stuff now there’s a reason it still holds up after all these years from just a spoiler of a little times and</w:t>
-      </w:r>
-    </w:p>
-    <w:p/>
-    <w:p>
-      <w:r>
-        <w:t xml:space="preserve">The first few words are </w:t>
-      </w:r>
-      <w:proofErr w:type="gramStart"/>
-      <w:r>
-        <w:t>given,</w:t>
-      </w:r>
-      <w:proofErr w:type="gramEnd"/>
-      <w:r>
         <w:t xml:space="preserve"> the generated text starts with </w:t>
       </w:r>
       <w:r>
@@ -2336,14 +2452,7 @@
         <w:rPr>
           <w:i/>
         </w:rPr>
-        <w:t xml:space="preserve">still holds up after all these </w:t>
-      </w:r>
-      <w:r>
-        <w:rPr>
-          <w:i/>
-        </w:rPr>
-        <w:lastRenderedPageBreak/>
-        <w:t>years</w:t>
+        <w:t>still holds up after all these years</w:t>
       </w:r>
       <w:r>
         <w:t xml:space="preserve">, but overall, the text has no meaning. The meaningful parts may be due to </w:t>
@@ -2703,7 +2812,6 @@
         </w:numPr>
       </w:pPr>
       <w:r>
-        <w:lastRenderedPageBreak/>
         <w:t xml:space="preserve">Run the prediction on each word in the dictionary paired up with the current word. Find the top </w:t>
       </w:r>
       <w:r>
@@ -2886,8 +2994,6 @@
       <w:r>
         <w:t>.</w:t>
       </w:r>
-      <w:bookmarkStart w:id="0" w:name="_GoBack"/>
-      <w:bookmarkEnd w:id="0"/>
       <w:r>
         <w:br w:type="page"/>
       </w:r>
@@ -3027,7 +3133,7 @@
       <w:r>
         <w:t xml:space="preserve">, Jenifer C. Lai, 1992, Class-based n-gram models of natural language, </w:t>
       </w:r>
-      <w:hyperlink r:id="rId14" w:history="1">
+      <w:hyperlink r:id="rId16" w:history="1">
         <w:r>
           <w:rPr>
             <w:rStyle w:val="Hiperhivatkozs"/>
@@ -3065,7 +3171,7 @@
       <w:r>
         <w:t xml:space="preserve">, Jeff Dean, NIPS, 2013, Distributed Representations of Words and Phrases and their Compositionality, </w:t>
       </w:r>
-      <w:hyperlink r:id="rId15" w:history="1">
+      <w:hyperlink r:id="rId17" w:history="1">
         <w:r>
           <w:rPr>
             <w:rStyle w:val="Hiperhivatkozs"/>
@@ -6184,6 +6290,7 @@
   <w:style w:type="character" w:default="1" w:styleId="Bekezdsalapbettpusa">
     <w:name w:val="Default Paragraph Font"/>
     <w:uiPriority w:val="1"/>
+    <w:semiHidden/>
     <w:unhideWhenUsed/>
   </w:style>
   <w:style w:type="table" w:default="1" w:styleId="Normltblzat">
@@ -6809,7 +6916,7 @@
 </file>
 
 <file path=customXml/itemProps1.xml><?xml version="1.0" encoding="utf-8"?>
-<ds:datastoreItem xmlns:ds="http://schemas.openxmlformats.org/officeDocument/2006/customXml" ds:itemID="{D35E4DB1-EF2B-4707-821E-0EC5E8E4E62F}">
+<ds:datastoreItem xmlns:ds="http://schemas.openxmlformats.org/officeDocument/2006/customXml" ds:itemID="{6325C6D7-2340-42AF-8678-CA9BC2EBDEAF}">
   <ds:schemaRefs>
     <ds:schemaRef ds:uri="http://schemas.openxmlformats.org/officeDocument/2006/bibliography"/>
   </ds:schemaRefs>

</xml_diff>